<commit_message>
notes plus full submission of the Genome Annotation integrator unit
</commit_message>
<xml_diff>
--- a/2018-11-22_Genome-Annotation-Integrator-Unit.docx
+++ b/2018-11-22_Genome-Annotation-Integrator-Unit.docx
@@ -147,19 +147,7 @@
           <w:szCs w:val="20"/>
           <w:shd w:val="clear" w:color="auto" w:fill="FFFFFF"/>
         </w:rPr>
-        <w:t> growing sap</w:t>
-      </w:r>
-      <w:bookmarkStart w:id="0" w:name="_GoBack"/>
-      <w:bookmarkEnd w:id="0"/>
-      <w:r>
-        <w:rPr>
-          <w:rFonts w:ascii="Calibri" w:hAnsi="Calibri" w:cs="Calibri"/>
-          <w:color w:val="333333"/>
-          <w:sz w:val="20"/>
-          <w:szCs w:val="20"/>
-          <w:shd w:val="clear" w:color="auto" w:fill="FFFFFF"/>
-        </w:rPr>
-        <w:t>rophytically in culture to </w:t>
+        <w:t> growing saprophytically in culture to </w:t>
       </w:r>
       <w:proofErr w:type="spellStart"/>
       <w:r>
@@ -3616,8 +3604,8 @@
           <w:color w:val="333333"/>
         </w:rPr>
       </w:pPr>
-      <w:bookmarkStart w:id="1" w:name="article1.body1.sec3.sec3.fig1.caption1.p"/>
-      <w:bookmarkEnd w:id="1"/>
+      <w:bookmarkStart w:id="0" w:name="article1.body1.sec3.sec3.fig1.caption1.p"/>
+      <w:bookmarkEnd w:id="0"/>
       <w:r>
         <w:rPr>
           <w:rFonts w:ascii="Calibri" w:hAnsi="Calibri" w:cs="Calibri"/>
@@ -3858,8 +3846,8 @@
           <w:color w:val="333333"/>
         </w:rPr>
       </w:pPr>
-      <w:bookmarkStart w:id="2" w:name="article1.body1.sec3.sec3.fig2.caption1.p"/>
-      <w:bookmarkEnd w:id="2"/>
+      <w:bookmarkStart w:id="1" w:name="article1.body1.sec3.sec3.fig2.caption1.p"/>
+      <w:bookmarkEnd w:id="1"/>
       <w:r>
         <w:rPr>
           <w:rFonts w:ascii="Calibri" w:hAnsi="Calibri" w:cs="Calibri"/>
@@ -4230,6 +4218,1245 @@
         </w:rPr>
         <w:t>Hallmark papers</w:t>
       </w:r>
+    </w:p>
+    <w:p>
+      <w:pPr>
+        <w:rPr>
+          <w:rFonts w:ascii="Calibri" w:hAnsi="Calibri" w:cs="Calibri"/>
+        </w:rPr>
+      </w:pPr>
+      <w:r>
+        <w:rPr>
+          <w:rFonts w:ascii="Calibri" w:hAnsi="Calibri" w:cs="Calibri"/>
+        </w:rPr>
+        <w:br w:type="page"/>
+      </w:r>
+    </w:p>
+    <w:p>
+      <w:pPr>
+        <w:rPr>
+          <w:rFonts w:ascii="Calibri" w:hAnsi="Calibri" w:cs="Calibri"/>
+        </w:rPr>
+      </w:pPr>
+      <w:bookmarkStart w:id="2" w:name="_GoBack"/>
+      <w:bookmarkEnd w:id="2"/>
+      <w:r>
+        <w:rPr>
+          <w:rFonts w:ascii="Calibri" w:hAnsi="Calibri" w:cs="Calibri"/>
+        </w:rPr>
+        <w:lastRenderedPageBreak/>
+        <w:t>{{</w:t>
+      </w:r>
+      <w:proofErr w:type="spellStart"/>
+      <w:r>
+        <w:rPr>
+          <w:rFonts w:ascii="Calibri" w:hAnsi="Calibri" w:cs="Calibri"/>
+        </w:rPr>
+        <w:t>Vspace</w:t>
+      </w:r>
+      <w:proofErr w:type="spellEnd"/>
+      <w:r>
+        <w:rPr>
+          <w:rFonts w:ascii="Calibri" w:hAnsi="Calibri" w:cs="Calibri"/>
+        </w:rPr>
+        <w:t>}}</w:t>
+      </w:r>
+    </w:p>
+    <w:p>
+      <w:pPr>
+        <w:rPr>
+          <w:rFonts w:ascii="Calibri" w:hAnsi="Calibri" w:cs="Calibri"/>
+        </w:rPr>
+      </w:pPr>
+      <w:r>
+        <w:rPr>
+          <w:rFonts w:ascii="Calibri" w:hAnsi="Calibri" w:cs="Calibri"/>
+        </w:rPr>
+        <w:t>&lt;div &gt;</w:t>
+      </w:r>
+    </w:p>
+    <w:p>
+      <w:pPr>
+        <w:rPr>
+          <w:rFonts w:ascii="Calibri" w:hAnsi="Calibri" w:cs="Calibri"/>
+        </w:rPr>
+      </w:pPr>
+      <w:r>
+        <w:rPr>
+          <w:rFonts w:ascii="Calibri" w:hAnsi="Calibri" w:cs="Calibri"/>
+        </w:rPr>
+        <w:t xml:space="preserve">&lt;span style="font-family: Gill Sans; font-size: 30pt"&gt;Genome Annotation   &lt;/span&gt;&lt;span style="font-family: Gill Sans; font-size: 16pt"&gt;Literature Review Option - </w:t>
+      </w:r>
+      <w:proofErr w:type="spellStart"/>
+      <w:r>
+        <w:rPr>
+          <w:rFonts w:ascii="Calibri" w:hAnsi="Calibri" w:cs="Calibri"/>
+        </w:rPr>
+        <w:t>Gaeumannomyces</w:t>
+      </w:r>
+      <w:proofErr w:type="spellEnd"/>
+      <w:r>
+        <w:rPr>
+          <w:rFonts w:ascii="Calibri" w:hAnsi="Calibri" w:cs="Calibri"/>
+        </w:rPr>
+        <w:t xml:space="preserve"> </w:t>
+      </w:r>
+      <w:proofErr w:type="spellStart"/>
+      <w:r>
+        <w:rPr>
+          <w:rFonts w:ascii="Calibri" w:hAnsi="Calibri" w:cs="Calibri"/>
+        </w:rPr>
+        <w:t>graminis</w:t>
+      </w:r>
+      <w:proofErr w:type="spellEnd"/>
+      <w:r>
+        <w:rPr>
+          <w:rFonts w:ascii="Calibri" w:hAnsi="Calibri" w:cs="Calibri"/>
+        </w:rPr>
+        <w:t xml:space="preserve"> &lt;/span&gt;</w:t>
+      </w:r>
+    </w:p>
+    <w:p>
+      <w:pPr>
+        <w:rPr>
+          <w:rFonts w:ascii="Calibri" w:hAnsi="Calibri" w:cs="Calibri"/>
+        </w:rPr>
+      </w:pPr>
+      <w:r>
+        <w:rPr>
+          <w:rFonts w:ascii="Calibri" w:hAnsi="Calibri" w:cs="Calibri"/>
+        </w:rPr>
+        <w:t>&lt;/div&gt;</w:t>
+      </w:r>
+    </w:p>
+    <w:p>
+      <w:pPr>
+        <w:rPr>
+          <w:rFonts w:ascii="Calibri" w:hAnsi="Calibri" w:cs="Calibri"/>
+        </w:rPr>
+      </w:pPr>
+      <w:r>
+        <w:rPr>
+          <w:rFonts w:ascii="Calibri" w:hAnsi="Calibri" w:cs="Calibri"/>
+        </w:rPr>
+        <w:t>{{</w:t>
+      </w:r>
+      <w:proofErr w:type="spellStart"/>
+      <w:r>
+        <w:rPr>
+          <w:rFonts w:ascii="Calibri" w:hAnsi="Calibri" w:cs="Calibri"/>
+        </w:rPr>
+        <w:t>Vspace</w:t>
+      </w:r>
+      <w:proofErr w:type="spellEnd"/>
+      <w:r>
+        <w:rPr>
+          <w:rFonts w:ascii="Calibri" w:hAnsi="Calibri" w:cs="Calibri"/>
+        </w:rPr>
+        <w:t>}}</w:t>
+      </w:r>
+    </w:p>
+    <w:p>
+      <w:pPr>
+        <w:rPr>
+          <w:rFonts w:ascii="Calibri" w:hAnsi="Calibri" w:cs="Calibri"/>
+        </w:rPr>
+      </w:pPr>
+    </w:p>
+    <w:p>
+      <w:pPr>
+        <w:rPr>
+          <w:rFonts w:ascii="Calibri" w:hAnsi="Calibri" w:cs="Calibri"/>
+        </w:rPr>
+      </w:pPr>
+      <w:r>
+        <w:rPr>
+          <w:rFonts w:ascii="Calibri" w:hAnsi="Calibri" w:cs="Calibri"/>
+        </w:rPr>
+        <w:t>==Introduction==</w:t>
+      </w:r>
+    </w:p>
+    <w:p>
+      <w:pPr>
+        <w:rPr>
+          <w:rFonts w:ascii="Calibri" w:hAnsi="Calibri" w:cs="Calibri"/>
+        </w:rPr>
+      </w:pPr>
+      <w:r>
+        <w:rPr>
+          <w:rFonts w:ascii="Calibri" w:hAnsi="Calibri" w:cs="Calibri"/>
+        </w:rPr>
+        <w:t xml:space="preserve">In the paper ''Comparative Transcriptome Profiling of the Early Infection of Wheat Roots by </w:t>
+      </w:r>
+      <w:proofErr w:type="spellStart"/>
+      <w:r>
+        <w:rPr>
+          <w:rFonts w:ascii="Calibri" w:hAnsi="Calibri" w:cs="Calibri"/>
+        </w:rPr>
+        <w:t>Gaeumannomyces</w:t>
+      </w:r>
+      <w:proofErr w:type="spellEnd"/>
+      <w:r>
+        <w:rPr>
+          <w:rFonts w:ascii="Calibri" w:hAnsi="Calibri" w:cs="Calibri"/>
+        </w:rPr>
+        <w:t xml:space="preserve"> </w:t>
+      </w:r>
+      <w:proofErr w:type="spellStart"/>
+      <w:r>
+        <w:rPr>
+          <w:rFonts w:ascii="Calibri" w:hAnsi="Calibri" w:cs="Calibri"/>
+        </w:rPr>
+        <w:t>graminis</w:t>
+      </w:r>
+      <w:proofErr w:type="spellEnd"/>
+      <w:r>
+        <w:rPr>
+          <w:rFonts w:ascii="Calibri" w:hAnsi="Calibri" w:cs="Calibri"/>
+        </w:rPr>
+        <w:t xml:space="preserve"> var. </w:t>
+      </w:r>
+      <w:proofErr w:type="spellStart"/>
+      <w:r>
+        <w:rPr>
+          <w:rFonts w:ascii="Calibri" w:hAnsi="Calibri" w:cs="Calibri"/>
+        </w:rPr>
+        <w:t>tritici</w:t>
+      </w:r>
+      <w:proofErr w:type="spellEnd"/>
+      <w:r>
+        <w:rPr>
+          <w:rFonts w:ascii="Calibri" w:hAnsi="Calibri" w:cs="Calibri"/>
+        </w:rPr>
+        <w:t>'', the genome of ''</w:t>
+      </w:r>
+      <w:proofErr w:type="spellStart"/>
+      <w:r>
+        <w:rPr>
+          <w:rFonts w:ascii="Calibri" w:hAnsi="Calibri" w:cs="Calibri"/>
+        </w:rPr>
+        <w:t>Gaeumannomyces</w:t>
+      </w:r>
+      <w:proofErr w:type="spellEnd"/>
+      <w:r>
+        <w:rPr>
+          <w:rFonts w:ascii="Calibri" w:hAnsi="Calibri" w:cs="Calibri"/>
+        </w:rPr>
+        <w:t xml:space="preserve"> </w:t>
+      </w:r>
+      <w:proofErr w:type="spellStart"/>
+      <w:r>
+        <w:rPr>
+          <w:rFonts w:ascii="Calibri" w:hAnsi="Calibri" w:cs="Calibri"/>
+        </w:rPr>
+        <w:t>graminis</w:t>
+      </w:r>
+      <w:proofErr w:type="spellEnd"/>
+      <w:r>
+        <w:rPr>
+          <w:rFonts w:ascii="Calibri" w:hAnsi="Calibri" w:cs="Calibri"/>
+        </w:rPr>
+        <w:t xml:space="preserve"> (</w:t>
+      </w:r>
+      <w:proofErr w:type="spellStart"/>
+      <w:r>
+        <w:rPr>
+          <w:rFonts w:ascii="Calibri" w:hAnsi="Calibri" w:cs="Calibri"/>
+        </w:rPr>
+        <w:t>Ggr</w:t>
+      </w:r>
+      <w:proofErr w:type="spellEnd"/>
+      <w:r>
+        <w:rPr>
+          <w:rFonts w:ascii="Calibri" w:hAnsi="Calibri" w:cs="Calibri"/>
+        </w:rPr>
+        <w:t xml:space="preserve">)'' is functionally annotated by </w:t>
+      </w:r>
+      <w:proofErr w:type="spellStart"/>
+      <w:r>
+        <w:rPr>
+          <w:rFonts w:ascii="Calibri" w:hAnsi="Calibri" w:cs="Calibri"/>
+        </w:rPr>
+        <w:t>Lirong</w:t>
+      </w:r>
+      <w:proofErr w:type="spellEnd"/>
+      <w:r>
+        <w:rPr>
+          <w:rFonts w:ascii="Calibri" w:hAnsi="Calibri" w:cs="Calibri"/>
+        </w:rPr>
+        <w:t xml:space="preserve"> Yang et. al. using RNA-</w:t>
+      </w:r>
+      <w:proofErr w:type="spellStart"/>
+      <w:r>
+        <w:rPr>
+          <w:rFonts w:ascii="Calibri" w:hAnsi="Calibri" w:cs="Calibri"/>
+        </w:rPr>
+        <w:t>seq</w:t>
+      </w:r>
+      <w:proofErr w:type="spellEnd"/>
+      <w:r>
+        <w:rPr>
+          <w:rFonts w:ascii="Calibri" w:hAnsi="Calibri" w:cs="Calibri"/>
+        </w:rPr>
+        <w:t xml:space="preserve"> data to compare the entire transcriptome of </w:t>
+      </w:r>
+      <w:proofErr w:type="spellStart"/>
+      <w:r>
+        <w:rPr>
+          <w:rFonts w:ascii="Calibri" w:hAnsi="Calibri" w:cs="Calibri"/>
+        </w:rPr>
+        <w:t>Ggt</w:t>
+      </w:r>
+      <w:proofErr w:type="spellEnd"/>
+      <w:r>
+        <w:rPr>
+          <w:rFonts w:ascii="Calibri" w:hAnsi="Calibri" w:cs="Calibri"/>
+        </w:rPr>
+        <w:t xml:space="preserve"> from two growth origins: in culture, and parasitically in wheat roots. Sequencing data was used for de novo assembly of the reads into contigs (contiguous sequences of DNA consensus regions</w:t>
+      </w:r>
+      <w:proofErr w:type="gramStart"/>
+      <w:r>
+        <w:rPr>
+          <w:rFonts w:ascii="Calibri" w:hAnsi="Calibri" w:cs="Calibri"/>
+        </w:rPr>
+        <w:t>), and</w:t>
+      </w:r>
+      <w:proofErr w:type="gramEnd"/>
+      <w:r>
+        <w:rPr>
+          <w:rFonts w:ascii="Calibri" w:hAnsi="Calibri" w:cs="Calibri"/>
+        </w:rPr>
+        <w:t xml:space="preserve"> mapped the reads against the contigs to identify differentially expressed genes (DEGs) between the two </w:t>
+      </w:r>
+      <w:proofErr w:type="spellStart"/>
+      <w:r>
+        <w:rPr>
+          <w:rFonts w:ascii="Calibri" w:hAnsi="Calibri" w:cs="Calibri"/>
+        </w:rPr>
+        <w:t>Ggr</w:t>
+      </w:r>
+      <w:proofErr w:type="spellEnd"/>
+      <w:r>
+        <w:rPr>
+          <w:rFonts w:ascii="Calibri" w:hAnsi="Calibri" w:cs="Calibri"/>
+        </w:rPr>
+        <w:t xml:space="preserve"> growth conditions. This whitepaper attempts to establish sufficient background and instructional information of this annotation methodology to allow future experiments to take advantage of the same protocols for the purposes of functional annotation. &lt;ref&gt;https://journals.plos.org/plosone/article?id=10.1371/journal.pone.0120691&lt;/ref&gt;</w:t>
+      </w:r>
+    </w:p>
+    <w:p>
+      <w:pPr>
+        <w:rPr>
+          <w:rFonts w:ascii="Calibri" w:hAnsi="Calibri" w:cs="Calibri"/>
+        </w:rPr>
+      </w:pPr>
+    </w:p>
+    <w:p>
+      <w:pPr>
+        <w:rPr>
+          <w:rFonts w:ascii="Calibri" w:hAnsi="Calibri" w:cs="Calibri"/>
+        </w:rPr>
+      </w:pPr>
+      <w:r>
+        <w:rPr>
+          <w:rFonts w:ascii="Calibri" w:hAnsi="Calibri" w:cs="Calibri"/>
+        </w:rPr>
+        <w:t>==Protocol==</w:t>
+      </w:r>
+    </w:p>
+    <w:p>
+      <w:pPr>
+        <w:rPr>
+          <w:rFonts w:ascii="Calibri" w:hAnsi="Calibri" w:cs="Calibri"/>
+        </w:rPr>
+      </w:pPr>
+      <w:r>
+        <w:rPr>
+          <w:rFonts w:ascii="Calibri" w:hAnsi="Calibri" w:cs="Calibri"/>
+        </w:rPr>
+        <w:t>===Sequence the two genomes===</w:t>
+      </w:r>
+    </w:p>
+    <w:p>
+      <w:pPr>
+        <w:rPr>
+          <w:rFonts w:ascii="Calibri" w:hAnsi="Calibri" w:cs="Calibri"/>
+        </w:rPr>
+      </w:pPr>
+      <w:r>
+        <w:rPr>
+          <w:rFonts w:ascii="Calibri" w:hAnsi="Calibri" w:cs="Calibri"/>
+        </w:rPr>
+        <w:t xml:space="preserve">Using the Illumina Genome Analyzer </w:t>
+      </w:r>
+      <w:proofErr w:type="spellStart"/>
+      <w:r>
+        <w:rPr>
+          <w:rFonts w:ascii="Calibri" w:hAnsi="Calibri" w:cs="Calibri"/>
+        </w:rPr>
+        <w:t>IIx</w:t>
+      </w:r>
+      <w:proofErr w:type="spellEnd"/>
+      <w:r>
+        <w:rPr>
+          <w:rFonts w:ascii="Calibri" w:hAnsi="Calibri" w:cs="Calibri"/>
+        </w:rPr>
+        <w:t xml:space="preserve"> sequencing platform. The Genome Analyzer works through parallel sequencing with fluorescently labeled terminators. &lt;ref&gt; https://www.illumina.com/Documents/products/specifications/specification_genome_analyzer.pdf&lt;/ref&gt;</w:t>
+      </w:r>
+    </w:p>
+    <w:p>
+      <w:pPr>
+        <w:rPr>
+          <w:rFonts w:ascii="Calibri" w:hAnsi="Calibri" w:cs="Calibri"/>
+        </w:rPr>
+      </w:pPr>
+    </w:p>
+    <w:p>
+      <w:pPr>
+        <w:rPr>
+          <w:rFonts w:ascii="Calibri" w:hAnsi="Calibri" w:cs="Calibri"/>
+        </w:rPr>
+      </w:pPr>
+      <w:r>
+        <w:rPr>
+          <w:rFonts w:ascii="Calibri" w:hAnsi="Calibri" w:cs="Calibri"/>
+        </w:rPr>
+        <w:t>===Raw sequence data processing===</w:t>
+      </w:r>
+    </w:p>
+    <w:p>
+      <w:pPr>
+        <w:rPr>
+          <w:rFonts w:ascii="Calibri" w:hAnsi="Calibri" w:cs="Calibri"/>
+        </w:rPr>
+      </w:pPr>
+      <w:r>
+        <w:rPr>
+          <w:rFonts w:ascii="Calibri" w:hAnsi="Calibri" w:cs="Calibri"/>
+        </w:rPr>
+        <w:t xml:space="preserve">FASTQ (short reads) format raw reads cleaned: using PERL scripting, remove adapter sequences, reads with more than 10% N content, and </w:t>
+      </w:r>
+      <w:proofErr w:type="gramStart"/>
+      <w:r>
+        <w:rPr>
+          <w:rFonts w:ascii="Calibri" w:hAnsi="Calibri" w:cs="Calibri"/>
+        </w:rPr>
+        <w:t>low quality</w:t>
+      </w:r>
+      <w:proofErr w:type="gramEnd"/>
+      <w:r>
+        <w:rPr>
+          <w:rFonts w:ascii="Calibri" w:hAnsi="Calibri" w:cs="Calibri"/>
+        </w:rPr>
+        <w:t xml:space="preserve"> sequences (Q &lt; 20) from the cDNA library. Annotation should be done on trimmed and cleaned data</w:t>
+      </w:r>
+    </w:p>
+    <w:p>
+      <w:pPr>
+        <w:rPr>
+          <w:rFonts w:ascii="Calibri" w:hAnsi="Calibri" w:cs="Calibri"/>
+        </w:rPr>
+      </w:pPr>
+    </w:p>
+    <w:p>
+      <w:pPr>
+        <w:rPr>
+          <w:rFonts w:ascii="Calibri" w:hAnsi="Calibri" w:cs="Calibri"/>
+        </w:rPr>
+      </w:pPr>
+      <w:r>
+        <w:rPr>
+          <w:rFonts w:ascii="Calibri" w:hAnsi="Calibri" w:cs="Calibri"/>
+        </w:rPr>
+        <w:t>===Map the reads to a reference genome===</w:t>
+      </w:r>
+    </w:p>
+    <w:p>
+      <w:pPr>
+        <w:rPr>
+          <w:rFonts w:ascii="Calibri" w:hAnsi="Calibri" w:cs="Calibri"/>
+        </w:rPr>
+      </w:pPr>
+      <w:r>
+        <w:rPr>
+          <w:rFonts w:ascii="Calibri" w:hAnsi="Calibri" w:cs="Calibri"/>
+        </w:rPr>
+        <w:t xml:space="preserve">The reference genome of </w:t>
+      </w:r>
+      <w:proofErr w:type="spellStart"/>
+      <w:r>
+        <w:rPr>
+          <w:rFonts w:ascii="Calibri" w:hAnsi="Calibri" w:cs="Calibri"/>
+        </w:rPr>
+        <w:t>Ggr</w:t>
+      </w:r>
+      <w:proofErr w:type="spellEnd"/>
+      <w:r>
+        <w:rPr>
+          <w:rFonts w:ascii="Calibri" w:hAnsi="Calibri" w:cs="Calibri"/>
+        </w:rPr>
+        <w:t xml:space="preserve"> will be used for further analysis. The FASTA (reference sequences) file for </w:t>
+      </w:r>
+      <w:proofErr w:type="spellStart"/>
+      <w:r>
+        <w:rPr>
+          <w:rFonts w:ascii="Calibri" w:hAnsi="Calibri" w:cs="Calibri"/>
+        </w:rPr>
+        <w:t>Ggr</w:t>
+      </w:r>
+      <w:proofErr w:type="spellEnd"/>
+      <w:r>
+        <w:rPr>
+          <w:rFonts w:ascii="Calibri" w:hAnsi="Calibri" w:cs="Calibri"/>
+        </w:rPr>
+        <w:t xml:space="preserve"> is available via FTP at: [[https://fungi.ensembl.org/Gaeumannomyces_graminis/Info/Index]].   Since a reference genome exists for </w:t>
+      </w:r>
+      <w:proofErr w:type="spellStart"/>
+      <w:r>
+        <w:rPr>
+          <w:rFonts w:ascii="Calibri" w:hAnsi="Calibri" w:cs="Calibri"/>
+        </w:rPr>
+        <w:t>Ggr</w:t>
+      </w:r>
+      <w:proofErr w:type="spellEnd"/>
+      <w:r>
+        <w:rPr>
+          <w:rFonts w:ascii="Calibri" w:hAnsi="Calibri" w:cs="Calibri"/>
+        </w:rPr>
+        <w:t xml:space="preserve">, it’s possible to learn which transcripts are expressed by performing transcriptome mapping of the reads to the reference genome. This approach avoids having to know the nature of exon splicing in </w:t>
+      </w:r>
+      <w:proofErr w:type="spellStart"/>
+      <w:r>
+        <w:rPr>
+          <w:rFonts w:ascii="Calibri" w:hAnsi="Calibri" w:cs="Calibri"/>
+        </w:rPr>
+        <w:t>Ggr</w:t>
+      </w:r>
+      <w:proofErr w:type="spellEnd"/>
+      <w:r>
+        <w:rPr>
+          <w:rFonts w:ascii="Calibri" w:hAnsi="Calibri" w:cs="Calibri"/>
+        </w:rPr>
+        <w:t xml:space="preserve"> ahead of time, and allows simpler discovery of previously unannotated </w:t>
+      </w:r>
+      <w:proofErr w:type="gramStart"/>
+      <w:r>
+        <w:rPr>
+          <w:rFonts w:ascii="Calibri" w:hAnsi="Calibri" w:cs="Calibri"/>
+        </w:rPr>
+        <w:t>transcripts.&lt;</w:t>
+      </w:r>
+      <w:proofErr w:type="gramEnd"/>
+      <w:r>
+        <w:rPr>
+          <w:rFonts w:ascii="Calibri" w:hAnsi="Calibri" w:cs="Calibri"/>
+        </w:rPr>
+        <w:t xml:space="preserve">ref&gt; https://www.ebi.ac.uk/training/online/course/functional-genomics-ii-common-technologies-and-data-analysis-methods/read-mapping-or &lt;/ref&gt; . Paired-end read preparation (sequencing both ends of the cDNA fragment) becomes important for this step, as paired-end reads reduce </w:t>
+      </w:r>
+      <w:r>
+        <w:rPr>
+          <w:rFonts w:ascii="Calibri" w:hAnsi="Calibri" w:cs="Calibri"/>
+        </w:rPr>
+        <w:lastRenderedPageBreak/>
+        <w:t>the potential of a read mapping to multiple locations. &lt;ref&gt; https://www.ebi.ac.uk/training/online/course/functional-genomics-ii-common-technologies-and-data-analysis-methods/design-considerations &lt;/ref&gt;. Alignment algorithms can use this information to map the reads over repetitive regions more precisely</w:t>
+      </w:r>
+    </w:p>
+    <w:p>
+      <w:pPr>
+        <w:rPr>
+          <w:rFonts w:ascii="Calibri" w:hAnsi="Calibri" w:cs="Calibri"/>
+        </w:rPr>
+      </w:pPr>
+    </w:p>
+    <w:p>
+      <w:pPr>
+        <w:rPr>
+          <w:rFonts w:ascii="Calibri" w:hAnsi="Calibri" w:cs="Calibri"/>
+        </w:rPr>
+      </w:pPr>
+      <w:r>
+        <w:rPr>
+          <w:rFonts w:ascii="Calibri" w:hAnsi="Calibri" w:cs="Calibri"/>
+        </w:rPr>
+        <w:t xml:space="preserve">Bowtie 2 was used to create an index of the reference &lt;ref&gt; http://bowtie-bio.sourceforge.net/index.shtml &lt;/ref&gt;. This step tends to be the longest in comparative genomics pipelines such as differential gene </w:t>
+      </w:r>
+      <w:proofErr w:type="gramStart"/>
+      <w:r>
+        <w:rPr>
+          <w:rFonts w:ascii="Calibri" w:hAnsi="Calibri" w:cs="Calibri"/>
+        </w:rPr>
+        <w:t>expression, and</w:t>
+      </w:r>
+      <w:proofErr w:type="gramEnd"/>
+      <w:r>
+        <w:rPr>
+          <w:rFonts w:ascii="Calibri" w:hAnsi="Calibri" w:cs="Calibri"/>
+        </w:rPr>
+        <w:t xml:space="preserve"> is responsible for determining the likely origin point of a read on the reference genome. Bowtie is a tool that uses dynamic programming algorithms to solve the indexing problem in a memory-efficient way. &lt;ref&gt; https://www.ncbi.nlm.nih.gov/pmc/articles/PMC3322381/ &lt;/ref&gt;. </w:t>
+      </w:r>
+      <w:proofErr w:type="spellStart"/>
+      <w:r>
+        <w:rPr>
+          <w:rFonts w:ascii="Calibri" w:hAnsi="Calibri" w:cs="Calibri"/>
+        </w:rPr>
+        <w:t>TopHat</w:t>
+      </w:r>
+      <w:proofErr w:type="spellEnd"/>
+      <w:r>
+        <w:rPr>
+          <w:rFonts w:ascii="Calibri" w:hAnsi="Calibri" w:cs="Calibri"/>
+        </w:rPr>
+        <w:t xml:space="preserve"> v2 then uses the paired-end reads to align the data to the reference genome and identify splice junctions between exons. &lt;ref&gt; http://ccb.jhu.edu/software/tophat/index.shtml &lt;/ref</w:t>
+      </w:r>
+      <w:proofErr w:type="gramStart"/>
+      <w:r>
+        <w:rPr>
+          <w:rFonts w:ascii="Calibri" w:hAnsi="Calibri" w:cs="Calibri"/>
+        </w:rPr>
+        <w:t>&gt;  paired</w:t>
+      </w:r>
+      <w:proofErr w:type="gramEnd"/>
+      <w:r>
+        <w:rPr>
+          <w:rFonts w:ascii="Calibri" w:hAnsi="Calibri" w:cs="Calibri"/>
+        </w:rPr>
+        <w:t xml:space="preserve">-end clean reads aligned to the reference genome with, all </w:t>
+      </w:r>
+      <w:proofErr w:type="spellStart"/>
+      <w:r>
+        <w:rPr>
+          <w:rFonts w:ascii="Calibri" w:hAnsi="Calibri" w:cs="Calibri"/>
+        </w:rPr>
+        <w:t>params</w:t>
+      </w:r>
+      <w:proofErr w:type="spellEnd"/>
+      <w:r>
+        <w:rPr>
+          <w:rFonts w:ascii="Calibri" w:hAnsi="Calibri" w:cs="Calibri"/>
+        </w:rPr>
+        <w:t xml:space="preserve"> set to default values</w:t>
+      </w:r>
+    </w:p>
+    <w:p>
+      <w:pPr>
+        <w:rPr>
+          <w:rFonts w:ascii="Calibri" w:hAnsi="Calibri" w:cs="Calibri"/>
+        </w:rPr>
+      </w:pPr>
+    </w:p>
+    <w:p>
+      <w:pPr>
+        <w:rPr>
+          <w:rFonts w:ascii="Calibri" w:hAnsi="Calibri" w:cs="Calibri"/>
+        </w:rPr>
+      </w:pPr>
+      <w:r>
+        <w:rPr>
+          <w:rFonts w:ascii="Calibri" w:hAnsi="Calibri" w:cs="Calibri"/>
+        </w:rPr>
+        <w:t>===Differential expression analysis ===</w:t>
+      </w:r>
+    </w:p>
+    <w:p>
+      <w:pPr>
+        <w:rPr>
+          <w:rFonts w:ascii="Calibri" w:hAnsi="Calibri" w:cs="Calibri"/>
+        </w:rPr>
+      </w:pPr>
+      <w:r>
+        <w:rPr>
+          <w:rFonts w:ascii="Calibri" w:hAnsi="Calibri" w:cs="Calibri"/>
+        </w:rPr>
+        <w:t xml:space="preserve">The Python library </w:t>
+      </w:r>
+      <w:proofErr w:type="spellStart"/>
+      <w:r>
+        <w:rPr>
+          <w:rFonts w:ascii="Calibri" w:hAnsi="Calibri" w:cs="Calibri"/>
+        </w:rPr>
+        <w:t>HTSeq</w:t>
+      </w:r>
+      <w:proofErr w:type="spellEnd"/>
+      <w:r>
+        <w:rPr>
+          <w:rFonts w:ascii="Calibri" w:hAnsi="Calibri" w:cs="Calibri"/>
+        </w:rPr>
+        <w:t xml:space="preserve"> works with the application </w:t>
+      </w:r>
+      <w:proofErr w:type="spellStart"/>
+      <w:r>
+        <w:rPr>
+          <w:rFonts w:ascii="Calibri" w:hAnsi="Calibri" w:cs="Calibri"/>
+        </w:rPr>
+        <w:t>htseq</w:t>
+      </w:r>
+      <w:proofErr w:type="spellEnd"/>
+      <w:r>
+        <w:rPr>
+          <w:rFonts w:ascii="Calibri" w:hAnsi="Calibri" w:cs="Calibri"/>
+        </w:rPr>
+        <w:t>-count, which preprocesses RNA-</w:t>
+      </w:r>
+      <w:proofErr w:type="spellStart"/>
+      <w:r>
+        <w:rPr>
+          <w:rFonts w:ascii="Calibri" w:hAnsi="Calibri" w:cs="Calibri"/>
+        </w:rPr>
+        <w:t>Seq</w:t>
+      </w:r>
+      <w:proofErr w:type="spellEnd"/>
+      <w:r>
+        <w:rPr>
+          <w:rFonts w:ascii="Calibri" w:hAnsi="Calibri" w:cs="Calibri"/>
+        </w:rPr>
+        <w:t xml:space="preserve"> alignments for differential expression analysis by counting the number of reads mapped to each gene. The library contains parsers for various data types, including reference sequences (FASTA) and short reads (FASTQ). These parsers are available as classes with objects tied to a file stream and are able to generate iterators that work with the aforementioned records. &lt;ref&gt; https://academic.oup.com/bioinformatics/article/31/2/166/2366196 &lt;/ref&gt;</w:t>
+      </w:r>
+    </w:p>
+    <w:p>
+      <w:pPr>
+        <w:rPr>
+          <w:rFonts w:ascii="Calibri" w:hAnsi="Calibri" w:cs="Calibri"/>
+        </w:rPr>
+      </w:pPr>
+      <w:r>
+        <w:rPr>
+          <w:rFonts w:ascii="Calibri" w:hAnsi="Calibri" w:cs="Calibri"/>
+        </w:rPr>
+        <w:t>RPKM (Reads per Kilobase of exon model per million mapped reads) is calculated for each gene based on the length of the gene and the read counts mapped to this gene. This is the most common method for estimating gene expression, taking into account information about both sequencing depth and gene length for read counts. &lt;ref&gt; https://journals.plos.org/plosone/article?id=10.1371/journal.pone.0120691 &lt;/ref&gt;</w:t>
+      </w:r>
+    </w:p>
+    <w:p>
+      <w:pPr>
+        <w:rPr>
+          <w:rFonts w:ascii="Calibri" w:hAnsi="Calibri" w:cs="Calibri"/>
+        </w:rPr>
+      </w:pPr>
+    </w:p>
+    <w:p>
+      <w:pPr>
+        <w:rPr>
+          <w:rFonts w:ascii="Calibri" w:hAnsi="Calibri" w:cs="Calibri"/>
+        </w:rPr>
+      </w:pPr>
+      <w:r>
+        <w:rPr>
+          <w:rFonts w:ascii="Calibri" w:hAnsi="Calibri" w:cs="Calibri"/>
+        </w:rPr>
+        <w:t xml:space="preserve">The </w:t>
+      </w:r>
+      <w:proofErr w:type="spellStart"/>
+      <w:r>
+        <w:rPr>
+          <w:rFonts w:ascii="Calibri" w:hAnsi="Calibri" w:cs="Calibri"/>
+        </w:rPr>
+        <w:t>DESeq</w:t>
+      </w:r>
+      <w:proofErr w:type="spellEnd"/>
+      <w:r>
+        <w:rPr>
+          <w:rFonts w:ascii="Calibri" w:hAnsi="Calibri" w:cs="Calibri"/>
+        </w:rPr>
+        <w:t xml:space="preserve"> R package identifies differentially expressed genes using RNA-</w:t>
+      </w:r>
+      <w:proofErr w:type="spellStart"/>
+      <w:r>
+        <w:rPr>
+          <w:rFonts w:ascii="Calibri" w:hAnsi="Calibri" w:cs="Calibri"/>
+        </w:rPr>
+        <w:t>seq</w:t>
+      </w:r>
+      <w:proofErr w:type="spellEnd"/>
+      <w:r>
+        <w:rPr>
+          <w:rFonts w:ascii="Calibri" w:hAnsi="Calibri" w:cs="Calibri"/>
+        </w:rPr>
+        <w:t xml:space="preserve"> data. This is done using inputs from </w:t>
+      </w:r>
+      <w:proofErr w:type="spellStart"/>
+      <w:r>
+        <w:rPr>
+          <w:rFonts w:ascii="Calibri" w:hAnsi="Calibri" w:cs="Calibri"/>
+        </w:rPr>
+        <w:t>HTSeq</w:t>
+      </w:r>
+      <w:proofErr w:type="spellEnd"/>
+      <w:r>
+        <w:rPr>
+          <w:rFonts w:ascii="Calibri" w:hAnsi="Calibri" w:cs="Calibri"/>
+        </w:rPr>
+        <w:t>, uniquely mapped reads from RNA-</w:t>
+      </w:r>
+      <w:proofErr w:type="spellStart"/>
+      <w:r>
+        <w:rPr>
+          <w:rFonts w:ascii="Calibri" w:hAnsi="Calibri" w:cs="Calibri"/>
+        </w:rPr>
+        <w:t>seq</w:t>
+      </w:r>
+      <w:proofErr w:type="spellEnd"/>
+      <w:r>
+        <w:rPr>
+          <w:rFonts w:ascii="Calibri" w:hAnsi="Calibri" w:cs="Calibri"/>
+        </w:rPr>
+        <w:t xml:space="preserve"> data with a gene annotation of the corresponding gene expression values provided by RPKM. The package uses a model based on the negative binomial distribution to output a text file. This includes expression values for the samples, a P-value and two kinds of Q-values for each gene to denote its expression difference between libraries. Q values originate from two testing corrections methods: </w:t>
+      </w:r>
+      <w:proofErr w:type="spellStart"/>
+      <w:r>
+        <w:rPr>
+          <w:rFonts w:ascii="Calibri" w:hAnsi="Calibri" w:cs="Calibri"/>
+        </w:rPr>
+        <w:t>Benjamini</w:t>
+      </w:r>
+      <w:proofErr w:type="spellEnd"/>
+      <w:r>
+        <w:rPr>
+          <w:rFonts w:ascii="Calibri" w:hAnsi="Calibri" w:cs="Calibri"/>
+        </w:rPr>
+        <w:t xml:space="preserve"> and Hochberg &lt;ref&gt; </w:t>
+      </w:r>
+      <w:proofErr w:type="spellStart"/>
+      <w:r>
+        <w:rPr>
+          <w:rFonts w:ascii="Calibri" w:hAnsi="Calibri" w:cs="Calibri"/>
+        </w:rPr>
+        <w:t>Benjamini</w:t>
+      </w:r>
+      <w:proofErr w:type="spellEnd"/>
+      <w:r>
+        <w:rPr>
+          <w:rFonts w:ascii="Calibri" w:hAnsi="Calibri" w:cs="Calibri"/>
+        </w:rPr>
+        <w:t xml:space="preserve"> Y,  Hochberg Y. Controlling the false discovery rate: a practical and powerful approach to multiple testing, J. R. Stat. Soc. Ser. B , 1995, vol. 57 (pg. 289-300) &lt;/ref&gt; and </w:t>
+      </w:r>
+      <w:proofErr w:type="spellStart"/>
+      <w:r>
+        <w:rPr>
+          <w:rFonts w:ascii="Calibri" w:hAnsi="Calibri" w:cs="Calibri"/>
+        </w:rPr>
+        <w:t>Storey</w:t>
+      </w:r>
+      <w:proofErr w:type="spellEnd"/>
+      <w:r>
+        <w:rPr>
+          <w:rFonts w:ascii="Calibri" w:hAnsi="Calibri" w:cs="Calibri"/>
+        </w:rPr>
+        <w:t xml:space="preserve"> and </w:t>
+      </w:r>
+      <w:proofErr w:type="spellStart"/>
+      <w:r>
+        <w:rPr>
+          <w:rFonts w:ascii="Calibri" w:hAnsi="Calibri" w:cs="Calibri"/>
+        </w:rPr>
+        <w:t>Tibshirani</w:t>
+      </w:r>
+      <w:proofErr w:type="spellEnd"/>
+      <w:r>
+        <w:rPr>
+          <w:rFonts w:ascii="Calibri" w:hAnsi="Calibri" w:cs="Calibri"/>
+        </w:rPr>
+        <w:t xml:space="preserve"> &lt;ref&gt; </w:t>
+      </w:r>
+      <w:proofErr w:type="spellStart"/>
+      <w:r>
+        <w:rPr>
+          <w:rFonts w:ascii="Calibri" w:hAnsi="Calibri" w:cs="Calibri"/>
+        </w:rPr>
+        <w:t>Storey</w:t>
+      </w:r>
+      <w:proofErr w:type="spellEnd"/>
+      <w:r>
+        <w:rPr>
+          <w:rFonts w:ascii="Calibri" w:hAnsi="Calibri" w:cs="Calibri"/>
+        </w:rPr>
+        <w:t xml:space="preserve"> J,  </w:t>
+      </w:r>
+      <w:proofErr w:type="spellStart"/>
+      <w:r>
+        <w:rPr>
+          <w:rFonts w:ascii="Calibri" w:hAnsi="Calibri" w:cs="Calibri"/>
+        </w:rPr>
+        <w:t>Tibshirani</w:t>
+      </w:r>
+      <w:proofErr w:type="spellEnd"/>
+      <w:r>
+        <w:rPr>
+          <w:rFonts w:ascii="Calibri" w:hAnsi="Calibri" w:cs="Calibri"/>
+        </w:rPr>
+        <w:t xml:space="preserve"> R. Statistical significance for </w:t>
+      </w:r>
+      <w:proofErr w:type="spellStart"/>
+      <w:r>
+        <w:rPr>
+          <w:rFonts w:ascii="Calibri" w:hAnsi="Calibri" w:cs="Calibri"/>
+        </w:rPr>
+        <w:t>genomewide</w:t>
+      </w:r>
+      <w:proofErr w:type="spellEnd"/>
+      <w:r>
+        <w:rPr>
+          <w:rFonts w:ascii="Calibri" w:hAnsi="Calibri" w:cs="Calibri"/>
+        </w:rPr>
+        <w:t xml:space="preserve"> studies, Proc. Natl Acad. Sci. USA , 2003, vol. 100 (pg. 9440-9445). &lt;/ref&gt;. Results for genes with an adjusted P-value &lt;0.05 in the output of </w:t>
+      </w:r>
+      <w:proofErr w:type="spellStart"/>
+      <w:r>
+        <w:rPr>
+          <w:rFonts w:ascii="Calibri" w:hAnsi="Calibri" w:cs="Calibri"/>
+        </w:rPr>
+        <w:t>DESeq</w:t>
+      </w:r>
+      <w:proofErr w:type="spellEnd"/>
+      <w:r>
+        <w:rPr>
+          <w:rFonts w:ascii="Calibri" w:hAnsi="Calibri" w:cs="Calibri"/>
+        </w:rPr>
+        <w:t xml:space="preserve"> can be considered by this protocol to be differentially expressed &lt;ref&gt; https://academic.oup.com/bioinformatics/article/26/1/136/182236 &lt;/ref&gt;</w:t>
+      </w:r>
+    </w:p>
+    <w:p>
+      <w:pPr>
+        <w:rPr>
+          <w:rFonts w:ascii="Calibri" w:hAnsi="Calibri" w:cs="Calibri"/>
+        </w:rPr>
+      </w:pPr>
+    </w:p>
+    <w:p>
+      <w:pPr>
+        <w:rPr>
+          <w:rFonts w:ascii="Calibri" w:hAnsi="Calibri" w:cs="Calibri"/>
+        </w:rPr>
+      </w:pPr>
+      <w:r>
+        <w:rPr>
+          <w:rFonts w:ascii="Calibri" w:hAnsi="Calibri" w:cs="Calibri"/>
+        </w:rPr>
+        <w:t>=== Enrichment analysis, novel transcript prediction, alternative splicing analysis ===</w:t>
+      </w:r>
+    </w:p>
+    <w:p>
+      <w:pPr>
+        <w:rPr>
+          <w:rFonts w:ascii="Calibri" w:hAnsi="Calibri" w:cs="Calibri"/>
+        </w:rPr>
+      </w:pPr>
+      <w:r>
+        <w:rPr>
+          <w:rFonts w:ascii="Calibri" w:hAnsi="Calibri" w:cs="Calibri"/>
+        </w:rPr>
+        <w:lastRenderedPageBreak/>
+        <w:t xml:space="preserve">The </w:t>
+      </w:r>
+      <w:proofErr w:type="spellStart"/>
+      <w:r>
+        <w:rPr>
+          <w:rFonts w:ascii="Calibri" w:hAnsi="Calibri" w:cs="Calibri"/>
+        </w:rPr>
+        <w:t>GOseq</w:t>
+      </w:r>
+      <w:proofErr w:type="spellEnd"/>
+      <w:r>
+        <w:rPr>
+          <w:rFonts w:ascii="Calibri" w:hAnsi="Calibri" w:cs="Calibri"/>
+        </w:rPr>
+        <w:t xml:space="preserve"> R package performs Gene Ontology (GO) enrichment analysis of DEGs. &lt;ref&gt; https://journals.plos.org/plosone/article?id=10.1371/journal.pone.0120691 &lt;/ref&gt; Standard tools for gene expression analysis tend to bias results, over-detecting differential expression for transcripts that are long and highly expressed. This is due to the fact that expected read count for a transcript is proportional to the gene's expression level, multiplied by its transcript length. Statistical power of expression count analysis results increases with the number of reads, so selection bias is a known problem to be accounted for when attempting to avoid biased DEG results. Over-representation analysis gets at this problem by grouping DEGs into GO categories and searching for over-representation in single categories. The </w:t>
+      </w:r>
+      <w:proofErr w:type="spellStart"/>
+      <w:r>
+        <w:rPr>
+          <w:rFonts w:ascii="Calibri" w:hAnsi="Calibri" w:cs="Calibri"/>
+        </w:rPr>
+        <w:t>GOseq</w:t>
+      </w:r>
+      <w:proofErr w:type="spellEnd"/>
+      <w:r>
+        <w:rPr>
+          <w:rFonts w:ascii="Calibri" w:hAnsi="Calibri" w:cs="Calibri"/>
+        </w:rPr>
+        <w:t xml:space="preserve"> package takes into account selection bias resulting from transcript length, as GO category gene sets may be more prevalent in short or long genes. &lt;ref&gt; https://genomebiology.biomedcentral.com/articles/10.1186/gb-2010-11-2-r14 &lt;/ref&gt; A p-value of &lt;0.05 is considered by the protocol to be significantly enriched. &lt;ref&gt; https://journals.plos.org/plosone/article?id=10.1371/journal.pone.0120691 &lt;/ref&gt;</w:t>
+      </w:r>
+    </w:p>
+    <w:p>
+      <w:pPr>
+        <w:rPr>
+          <w:rFonts w:ascii="Calibri" w:hAnsi="Calibri" w:cs="Calibri"/>
+        </w:rPr>
+      </w:pPr>
+    </w:p>
+    <w:p>
+      <w:pPr>
+        <w:rPr>
+          <w:rFonts w:ascii="Calibri" w:hAnsi="Calibri" w:cs="Calibri"/>
+        </w:rPr>
+      </w:pPr>
+      <w:r>
+        <w:rPr>
+          <w:rFonts w:ascii="Calibri" w:hAnsi="Calibri" w:cs="Calibri"/>
+        </w:rPr>
+        <w:t xml:space="preserve">KEGG is a reference database for linking genomes or transcript content to </w:t>
+      </w:r>
+      <w:proofErr w:type="spellStart"/>
+      <w:r>
+        <w:rPr>
+          <w:rFonts w:ascii="Calibri" w:hAnsi="Calibri" w:cs="Calibri"/>
+        </w:rPr>
+        <w:t>behaviours</w:t>
+      </w:r>
+      <w:proofErr w:type="spellEnd"/>
+      <w:r>
+        <w:rPr>
+          <w:rFonts w:ascii="Calibri" w:hAnsi="Calibri" w:cs="Calibri"/>
+        </w:rPr>
+        <w:t xml:space="preserve"> in cells or organisms. &lt;ref&gt; https://academic.oup.com/nar/article/36/suppl_1/D480/2507484 &lt;/ref&gt;. KOBAS web server Enrichment Module software uses KEGG to test for the probability of enrichment in specific KEGG pathways. &lt;ref&gt; http://kobas.cbi.pku.edu.cn/ &lt;/ref&gt;</w:t>
+      </w:r>
+    </w:p>
+    <w:p>
+      <w:pPr>
+        <w:rPr>
+          <w:rFonts w:ascii="Calibri" w:hAnsi="Calibri" w:cs="Calibri"/>
+        </w:rPr>
+      </w:pPr>
+    </w:p>
+    <w:p>
+      <w:pPr>
+        <w:rPr>
+          <w:rFonts w:ascii="Calibri" w:hAnsi="Calibri" w:cs="Calibri"/>
+        </w:rPr>
+      </w:pPr>
+      <w:r>
+        <w:rPr>
+          <w:rFonts w:ascii="Calibri" w:hAnsi="Calibri" w:cs="Calibri"/>
+        </w:rPr>
+        <w:t xml:space="preserve">After completion of enrichment analyses, the </w:t>
+      </w:r>
+      <w:proofErr w:type="spellStart"/>
+      <w:r>
+        <w:rPr>
+          <w:rFonts w:ascii="Calibri" w:hAnsi="Calibri" w:cs="Calibri"/>
+        </w:rPr>
+        <w:t>TopHat</w:t>
+      </w:r>
+      <w:proofErr w:type="spellEnd"/>
+      <w:r>
+        <w:rPr>
+          <w:rFonts w:ascii="Calibri" w:hAnsi="Calibri" w:cs="Calibri"/>
+        </w:rPr>
+        <w:t xml:space="preserve"> alignment results are assembled using the Cufflinks Reference Annotation Based Transcript assembly method find both known and novel transcripts. Cufflinks is a command-line suite of tools for differential expression analysis for RNA-</w:t>
+      </w:r>
+      <w:proofErr w:type="spellStart"/>
+      <w:r>
+        <w:rPr>
+          <w:rFonts w:ascii="Calibri" w:hAnsi="Calibri" w:cs="Calibri"/>
+        </w:rPr>
+        <w:t>seq</w:t>
+      </w:r>
+      <w:proofErr w:type="spellEnd"/>
+      <w:r>
+        <w:rPr>
+          <w:rFonts w:ascii="Calibri" w:hAnsi="Calibri" w:cs="Calibri"/>
+        </w:rPr>
+        <w:t xml:space="preserve"> data &lt;ref&gt; http://cole-trapnell-lab.github.io/cufflinks/papers/ &lt;/ref&gt;</w:t>
+      </w:r>
+    </w:p>
+    <w:p>
+      <w:pPr>
+        <w:rPr>
+          <w:rFonts w:ascii="Calibri" w:hAnsi="Calibri" w:cs="Calibri"/>
+        </w:rPr>
+      </w:pPr>
+    </w:p>
+    <w:p>
+      <w:pPr>
+        <w:rPr>
+          <w:rFonts w:ascii="Calibri" w:hAnsi="Calibri" w:cs="Calibri"/>
+        </w:rPr>
+      </w:pPr>
+      <w:r>
+        <w:rPr>
+          <w:rFonts w:ascii="Calibri" w:hAnsi="Calibri" w:cs="Calibri"/>
+        </w:rPr>
+        <w:t>This concludes the annotation work done by this experimental team.</w:t>
+      </w:r>
+    </w:p>
+    <w:p>
+      <w:pPr>
+        <w:rPr>
+          <w:rFonts w:ascii="Calibri" w:hAnsi="Calibri" w:cs="Calibri"/>
+        </w:rPr>
+      </w:pPr>
+    </w:p>
+    <w:p>
+      <w:pPr>
+        <w:rPr>
+          <w:rFonts w:ascii="Calibri" w:hAnsi="Calibri" w:cs="Calibri"/>
+        </w:rPr>
+      </w:pPr>
+      <w:r>
+        <w:rPr>
+          <w:rFonts w:ascii="Calibri" w:hAnsi="Calibri" w:cs="Calibri"/>
+        </w:rPr>
+        <w:t>== Conclusion ==</w:t>
+      </w:r>
+    </w:p>
+    <w:p>
+      <w:pPr>
+        <w:rPr>
+          <w:rFonts w:ascii="Calibri" w:hAnsi="Calibri" w:cs="Calibri"/>
+        </w:rPr>
+      </w:pPr>
+      <w:r>
+        <w:rPr>
+          <w:rFonts w:ascii="Calibri" w:hAnsi="Calibri" w:cs="Calibri"/>
+        </w:rPr>
+        <w:t>This protocol describes the first study to use Illumina deep sequencing in comparing the transcriptome of ''</w:t>
+      </w:r>
+      <w:proofErr w:type="spellStart"/>
+      <w:r>
+        <w:rPr>
+          <w:rFonts w:ascii="Calibri" w:hAnsi="Calibri" w:cs="Calibri"/>
+        </w:rPr>
+        <w:t>Ggt</w:t>
+      </w:r>
+      <w:proofErr w:type="spellEnd"/>
+      <w:r>
+        <w:rPr>
+          <w:rFonts w:ascii="Calibri" w:hAnsi="Calibri" w:cs="Calibri"/>
+        </w:rPr>
+        <w:t xml:space="preserve">'' growing in culture to parasitic </w:t>
+      </w:r>
+      <w:proofErr w:type="spellStart"/>
+      <w:r>
+        <w:rPr>
+          <w:rFonts w:ascii="Calibri" w:hAnsi="Calibri" w:cs="Calibri"/>
+        </w:rPr>
+        <w:t>Ggt</w:t>
+      </w:r>
+      <w:proofErr w:type="spellEnd"/>
+      <w:r>
+        <w:rPr>
+          <w:rFonts w:ascii="Calibri" w:hAnsi="Calibri" w:cs="Calibri"/>
+        </w:rPr>
+        <w:t xml:space="preserve">. A </w:t>
+      </w:r>
+      <w:proofErr w:type="spellStart"/>
+      <w:r>
+        <w:rPr>
+          <w:rFonts w:ascii="Calibri" w:hAnsi="Calibri" w:cs="Calibri"/>
+        </w:rPr>
+        <w:t>qRT</w:t>
+      </w:r>
+      <w:proofErr w:type="spellEnd"/>
+      <w:r>
+        <w:rPr>
+          <w:rFonts w:ascii="Calibri" w:hAnsi="Calibri" w:cs="Calibri"/>
+        </w:rPr>
+        <w:t>-PCR test on the DEGs identified suggested that their expression may be specific to certain moments in the infection period, from earlier to later in the disease. &lt;ref&gt; https://journals.plos.org/plosone/article?id=10.1371/journal.pone.0120691 &lt;/ref&gt;</w:t>
+      </w:r>
+    </w:p>
+    <w:p>
+      <w:pPr>
+        <w:rPr>
+          <w:rFonts w:ascii="Calibri" w:hAnsi="Calibri" w:cs="Calibri"/>
+        </w:rPr>
+      </w:pPr>
+      <w:r>
+        <w:rPr>
+          <w:rFonts w:ascii="Calibri" w:hAnsi="Calibri" w:cs="Calibri"/>
+        </w:rPr>
+        <w:t>This has strong implications on potential future work in managing ''</w:t>
+      </w:r>
+      <w:proofErr w:type="spellStart"/>
+      <w:r>
+        <w:rPr>
+          <w:rFonts w:ascii="Calibri" w:hAnsi="Calibri" w:cs="Calibri"/>
+        </w:rPr>
+        <w:t>Ggt</w:t>
+      </w:r>
+      <w:proofErr w:type="spellEnd"/>
+      <w:r>
+        <w:rPr>
+          <w:rFonts w:ascii="Calibri" w:hAnsi="Calibri" w:cs="Calibri"/>
+        </w:rPr>
+        <w:t>'' in agriculture.</w:t>
+      </w:r>
+    </w:p>
+    <w:p>
+      <w:pPr>
+        <w:rPr>
+          <w:rFonts w:ascii="Calibri" w:hAnsi="Calibri" w:cs="Calibri"/>
+        </w:rPr>
+      </w:pPr>
+    </w:p>
+    <w:p>
+      <w:pPr>
+        <w:rPr>
+          <w:rFonts w:ascii="Calibri" w:hAnsi="Calibri" w:cs="Calibri"/>
+        </w:rPr>
+      </w:pPr>
+      <w:r>
+        <w:rPr>
+          <w:rFonts w:ascii="Calibri" w:hAnsi="Calibri" w:cs="Calibri"/>
+        </w:rPr>
+        <w:t>== References ==</w:t>
+      </w:r>
+    </w:p>
+    <w:p>
+      <w:pPr>
+        <w:rPr>
+          <w:rFonts w:ascii="Calibri" w:hAnsi="Calibri" w:cs="Calibri"/>
+        </w:rPr>
+      </w:pPr>
+      <w:r>
+        <w:rPr>
+          <w:rFonts w:ascii="Calibri" w:hAnsi="Calibri" w:cs="Calibri"/>
+        </w:rPr>
+        <w:t>&lt;references/&gt;</w:t>
+      </w:r>
+    </w:p>
+    <w:p>
+      <w:pPr>
+        <w:rPr>
+          <w:rFonts w:ascii="Calibri" w:hAnsi="Calibri" w:cs="Calibri"/>
+        </w:rPr>
+      </w:pPr>
+    </w:p>
+    <w:p>
+      <w:pPr>
+        <w:rPr>
+          <w:rFonts w:ascii="Calibri" w:hAnsi="Calibri" w:cs="Calibri"/>
+        </w:rPr>
+      </w:pPr>
+      <w:r>
+        <w:rPr>
+          <w:rFonts w:ascii="Calibri" w:hAnsi="Calibri" w:cs="Calibri"/>
+        </w:rPr>
+        <w:t>=== ''' NB ''' ===</w:t>
+      </w:r>
+    </w:p>
+    <w:p>
+      <w:pPr>
+        <w:rPr>
+          <w:rFonts w:ascii="Calibri" w:hAnsi="Calibri" w:cs="Calibri"/>
+        </w:rPr>
+      </w:pPr>
+      <w:r>
+        <w:rPr>
+          <w:rFonts w:ascii="Calibri" w:hAnsi="Calibri" w:cs="Calibri"/>
+        </w:rPr>
+        <w:t xml:space="preserve">It's come to my attention upon reviewing my submission that every time I referenced the original paper, the References list made a new citation. Please don't consider this as intentional, I just don't know how to fix it at the moment and don't want to risk late submission as a result. </w:t>
+      </w:r>
+    </w:p>
+    <w:p>
+      <w:pPr>
+        <w:rPr>
+          <w:rFonts w:ascii="Calibri" w:hAnsi="Calibri" w:cs="Calibri"/>
+        </w:rPr>
+      </w:pPr>
+    </w:p>
+    <w:p>
+      <w:pPr>
+        <w:rPr>
+          <w:rFonts w:ascii="Calibri" w:hAnsi="Calibri" w:cs="Calibri"/>
+        </w:rPr>
+      </w:pPr>
     </w:p>
     <w:sectPr>
       <w:pgSz w:w="12240" w:h="15840"/>

</xml_diff>